<commit_message>
updated resume and test
</commit_message>
<xml_diff>
--- a/src/doc/Tim_Oien_resume_2016.docx
+++ b/src/doc/Tim_Oien_resume_2016.docx
@@ -20,6 +20,8 @@
         </w:rPr>
         <w:t>QA Automation</w:t>
       </w:r>
+      <w:bookmarkStart w:id="0" w:name="_GoBack"/>
+      <w:bookmarkEnd w:id="0"/>
     </w:p>
     <w:p>
       <w:pPr>
@@ -205,15 +207,15 @@
         <w:ind w:firstLine="360"/>
       </w:pPr>
       <w:r>
+        <w:t>Jenkins</w:t>
+      </w:r>
+    </w:p>
+    <w:p>
+      <w:pPr>
+        <w:ind w:firstLine="360"/>
+      </w:pPr>
+      <w:r>
         <w:lastRenderedPageBreak/>
-        <w:t>Jenkins</w:t>
-      </w:r>
-    </w:p>
-    <w:p>
-      <w:pPr>
-        <w:ind w:firstLine="360"/>
-      </w:pPr>
-      <w:r>
         <w:t>Web Testing</w:t>
       </w:r>
     </w:p>
@@ -257,6 +259,22 @@
       </w:pPr>
       <w:r>
         <w:t>Java</w:t>
+      </w:r>
+    </w:p>
+    <w:p>
+      <w:pPr>
+        <w:ind w:firstLine="360"/>
+      </w:pPr>
+      <w:r>
+        <w:t>Sass</w:t>
+      </w:r>
+    </w:p>
+    <w:p>
+      <w:pPr>
+        <w:ind w:firstLine="360"/>
+      </w:pPr>
+      <w:r>
+        <w:t>Mocha</w:t>
       </w:r>
     </w:p>
     <w:p>
@@ -287,29 +305,62 @@
     <w:p>
       <w:pPr>
         <w:rPr>
-          <w:rFonts w:ascii="Times New Roman" w:eastAsia="Times New Roman" w:hAnsi="Times New Roman" w:cs="Times New Roman"/>
-          <w:color w:val="auto"/>
-          <w:sz w:val="24"/>
-          <w:szCs w:val="24"/>
-        </w:rPr>
-      </w:pPr>
-      <w:proofErr w:type="spellStart"/>
-      <w:r>
-        <w:t>Linkedin</w:t>
-      </w:r>
-      <w:proofErr w:type="spellEnd"/>
-      <w:r>
-        <w:t xml:space="preserve"> Page: </w:t>
-      </w:r>
-      <w:r>
-        <w:rPr>
           <w:rFonts w:ascii="Helvetica" w:eastAsia="Times New Roman" w:hAnsi="Helvetica" w:cs="Times New Roman"/>
           <w:color w:val="333333"/>
           <w:sz w:val="17"/>
           <w:szCs w:val="17"/>
           <w:shd w:val="clear" w:color="auto" w:fill="F6F6F6"/>
         </w:rPr>
-        <w:t>https://www.linkedin.com/pub/timothy-oien/94/993/206</w:t>
+      </w:pPr>
+      <w:proofErr w:type="spellStart"/>
+      <w:r>
+        <w:t>Linkedin</w:t>
+      </w:r>
+      <w:proofErr w:type="spellEnd"/>
+      <w:r>
+        <w:t xml:space="preserve"> Page: </w:t>
+      </w:r>
+      <w:hyperlink r:id="rId10" w:history="1">
+        <w:r>
+          <w:rPr>
+            <w:rStyle w:val="Hyperlink"/>
+            <w:rFonts w:ascii="Helvetica" w:eastAsia="Times New Roman" w:hAnsi="Helvetica" w:cs="Times New Roman"/>
+            <w:sz w:val="17"/>
+            <w:szCs w:val="17"/>
+            <w:shd w:val="clear" w:color="auto" w:fill="F6F6F6"/>
+          </w:rPr>
+          <w:t>https://www.linkedin.com/pub/timothy-oien/94/993/206</w:t>
+        </w:r>
+      </w:hyperlink>
+    </w:p>
+    <w:p>
+      <w:pPr>
+        <w:rPr>
+          <w:rFonts w:ascii="Times New Roman" w:eastAsia="Times New Roman" w:hAnsi="Times New Roman" w:cs="Times New Roman"/>
+          <w:color w:val="auto"/>
+          <w:sz w:val="24"/>
+          <w:szCs w:val="24"/>
+        </w:rPr>
+      </w:pPr>
+      <w:r>
+        <w:rPr>
+          <w:rFonts w:ascii="Helvetica" w:eastAsia="Times New Roman" w:hAnsi="Helvetica" w:cs="Times New Roman"/>
+          <w:color w:val="333333"/>
+          <w:sz w:val="17"/>
+          <w:szCs w:val="17"/>
+          <w:shd w:val="clear" w:color="auto" w:fill="F6F6F6"/>
+        </w:rPr>
+        <w:t xml:space="preserve">Personal Site: </w:t>
+      </w:r>
+      <w:r>
+        <w:rPr>
+          <w:rFonts w:ascii="Helvetica" w:eastAsia="Times New Roman" w:hAnsi="Helvetica" w:cs="Times New Roman"/>
+          <w:color w:val="333333"/>
+          <w:sz w:val="17"/>
+          <w:szCs w:val="17"/>
+          <w:shd w:val="clear" w:color="auto" w:fill="F6F6F6"/>
+        </w:rPr>
+        <w:t>https://mroien.github.io/mroien/</w:t>
       </w:r>
     </w:p>
     <w:p/>
@@ -760,8 +811,6 @@
         </w:rPr>
         <w:t>Oct 2015</w:t>
       </w:r>
-      <w:bookmarkStart w:id="0" w:name="_GoBack"/>
-      <w:bookmarkEnd w:id="0"/>
     </w:p>
     <w:p>
       <w:r>
@@ -844,6 +893,7 @@
         <w:rPr>
           <w:i/>
         </w:rPr>
+        <w:lastRenderedPageBreak/>
         <w:t>Manager</w:t>
       </w:r>
     </w:p>
@@ -870,7 +920,6 @@
         <w:contextualSpacing/>
       </w:pPr>
       <w:r>
-        <w:lastRenderedPageBreak/>
         <w:t>Create policies for new employees and their training</w:t>
       </w:r>
     </w:p>
@@ -2046,6 +2095,17 @@
       <w:contextualSpacing/>
     </w:pPr>
   </w:style>
+  <w:style w:type="character" w:styleId="Hyperlink">
+    <w:name w:val="Hyperlink"/>
+    <w:basedOn w:val="DefaultParagraphFont"/>
+    <w:uiPriority w:val="99"/>
+    <w:unhideWhenUsed/>
+    <w:rsid w:val="0096676F"/>
+    <w:rPr>
+      <w:color w:val="0563C1" w:themeColor="hyperlink"/>
+      <w:u w:val="single"/>
+    </w:rPr>
+  </w:style>
 </w:styles>
 </file>
 

</xml_diff>